<commit_message>
15. bilerako data konpondu
</commit_message>
<xml_diff>
--- a/Barne Informazioa/Barne Kudeaketa/Bilera Aktak/2021-04-24.docx
+++ b/Barne Informazioa/Barne Kudeaketa/Bilera Aktak/2021-04-24.docx
@@ -159,7 +159,15 @@
           <w:sz w:val="24"/>
           <w:szCs w:val="24"/>
         </w:rPr>
-        <w:t>24</w:t>
+        <w:t>2</w:t>
+      </w:r>
+      <w:r>
+        <w:rPr>
+          <w:b/>
+          <w:sz w:val="24"/>
+          <w:szCs w:val="24"/>
+        </w:rPr>
+        <w:t>2</w:t>
       </w:r>
     </w:p>
     <w:p>
@@ -887,7 +895,14 @@
         <w:rFonts w:ascii="Calibri" w:eastAsia="Times New Roman" w:hAnsi="Calibri" w:cs="Calibri"/>
         <w:lang w:val="en-US" w:eastAsia="en-US"/>
       </w:rPr>
-      <w:t>24</w:t>
+      <w:t>2</w:t>
+    </w:r>
+    <w:r>
+      <w:rPr>
+        <w:rFonts w:ascii="Calibri" w:eastAsia="Times New Roman" w:hAnsi="Calibri" w:cs="Calibri"/>
+        <w:lang w:val="en-US" w:eastAsia="en-US"/>
+      </w:rPr>
+      <w:t>2</w:t>
     </w:r>
     <w:r>
       <w:rPr>

</xml_diff>